<commit_message>
[DATTT]  add salon page and service page to drawer.vue
</commit_message>
<xml_diff>
--- a/documents/Admin_Page.docx
+++ b/documents/Admin_Page.docx
@@ -210,34 +210,14 @@
           <w:lang w:val="en-US"/>
         </w:rPr>
       </w:pPr>
+      <w:r>
+        <w:rPr>
+          <w:lang w:val="en-US"/>
+        </w:rPr>
+        <w:t>Customer</w:t>
+      </w:r>
       <w:bookmarkStart w:id="0" w:name="_GoBack"/>
       <w:bookmarkEnd w:id="0"/>
-    </w:p>
-    <w:p>
-      <w:pPr>
-        <w:rPr>
-          <w:lang w:val="en-US"/>
-        </w:rPr>
-      </w:pPr>
-      <w:r>
-        <w:rPr>
-          <w:lang w:val="en-US"/>
-        </w:rPr>
-        <w:t>User</w:t>
-      </w:r>
-    </w:p>
-    <w:p>
-      <w:pPr>
-        <w:rPr>
-          <w:lang w:val="en-US"/>
-        </w:rPr>
-      </w:pPr>
-      <w:r>
-        <w:rPr>
-          <w:lang w:val="en-US"/>
-        </w:rPr>
-        <w:t>List all users</w:t>
-      </w:r>
     </w:p>
     <w:p>
       <w:pPr>

</xml_diff>